<commit_message>
code saved to nushcode
</commit_message>
<xml_diff>
--- a/Technical Report write-up.docx
+++ b/Technical Report write-up.docx
@@ -14,7 +14,6 @@
           <w:szCs w:val="36"/>
         </w:rPr>
       </w:pPr>
-      <w:bookmarkStart w:id="0" w:name="_GoBack"/>
       <w:r>
         <w:rPr>
           <w:rFonts w:ascii="Times New Roman" w:eastAsia="Times New Roman" w:hAnsi="Times New Roman" w:cs="Times New Roman"/>
@@ -24,7 +23,6 @@
         </w:rPr>
         <w:t>Technical Write-up report for ETL-Project</w:t>
       </w:r>
-      <w:bookmarkEnd w:id="0"/>
     </w:p>
     <w:p>
       <w:pPr>
@@ -443,25 +441,7 @@
           <w:sz w:val="24"/>
           <w:szCs w:val="24"/>
         </w:rPr>
-        <w:t xml:space="preserve">At first, we attempted to load the data in </w:t>
-      </w:r>
-      <w:proofErr w:type="gramStart"/>
-      <w:r>
-        <w:rPr>
-          <w:rFonts w:ascii="Times New Roman" w:eastAsia="Times New Roman" w:hAnsi="Times New Roman" w:cs="Times New Roman"/>
-          <w:sz w:val="24"/>
-          <w:szCs w:val="24"/>
-        </w:rPr>
-        <w:t>Postgres</w:t>
-      </w:r>
-      <w:proofErr w:type="gramEnd"/>
-      <w:r>
-        <w:rPr>
-          <w:rFonts w:ascii="Times New Roman" w:eastAsia="Times New Roman" w:hAnsi="Times New Roman" w:cs="Times New Roman"/>
-          <w:sz w:val="24"/>
-          <w:szCs w:val="24"/>
-        </w:rPr>
-        <w:t xml:space="preserve"> but the data </w:t>
+        <w:t xml:space="preserve">At first, we attempted to load the data in Postgres but the data </w:t>
       </w:r>
       <w:r>
         <w:rPr>
@@ -1055,25 +1035,7 @@
           <w:sz w:val="24"/>
           <w:szCs w:val="24"/>
         </w:rPr>
-        <w:t xml:space="preserve">For </w:t>
-      </w:r>
-      <w:proofErr w:type="gramStart"/>
-      <w:r>
-        <w:rPr>
-          <w:rFonts w:ascii="Times New Roman" w:eastAsia="Times New Roman" w:hAnsi="Times New Roman" w:cs="Times New Roman"/>
-          <w:sz w:val="24"/>
-          <w:szCs w:val="24"/>
-        </w:rPr>
-        <w:t>all of</w:t>
-      </w:r>
-      <w:proofErr w:type="gramEnd"/>
-      <w:r>
-        <w:rPr>
-          <w:rFonts w:ascii="Times New Roman" w:eastAsia="Times New Roman" w:hAnsi="Times New Roman" w:cs="Times New Roman"/>
-          <w:sz w:val="24"/>
-          <w:szCs w:val="24"/>
-        </w:rPr>
-        <w:t xml:space="preserve"> the SQLite database, we found a database called flights, that contains three tables – airlines, airports and routes. </w:t>
+        <w:t xml:space="preserve">For all of the SQLite database, we found a database called flights, that contains three tables – airlines, airports and routes. </w:t>
       </w:r>
     </w:p>
     <w:p>
@@ -1315,16 +1277,7 @@
           <w:sz w:val="24"/>
           <w:szCs w:val="24"/>
         </w:rPr>
-        <w:t xml:space="preserve">Each row corresponds to an </w:t>
-      </w:r>
-      <w:proofErr w:type="gramStart"/>
-      <w:r>
-        <w:rPr>
-          <w:rFonts w:ascii="Times New Roman" w:eastAsia="Times New Roman" w:hAnsi="Times New Roman" w:cs="Times New Roman"/>
-          <w:sz w:val="24"/>
-          <w:szCs w:val="24"/>
-        </w:rPr>
-        <w:t>ai</w:t>
+        <w:t>Each row corresponds to an ai</w:t>
       </w:r>
       <w:r>
         <w:rPr>
@@ -1340,43 +1293,45 @@
           <w:sz w:val="24"/>
           <w:szCs w:val="24"/>
         </w:rPr>
-        <w:t>port, and</w:t>
-      </w:r>
-      <w:proofErr w:type="gramEnd"/>
-      <w:r>
-        <w:rPr>
-          <w:rFonts w:ascii="Times New Roman" w:eastAsia="Times New Roman" w:hAnsi="Times New Roman" w:cs="Times New Roman"/>
-          <w:sz w:val="24"/>
-          <w:szCs w:val="24"/>
-        </w:rPr>
-        <w:t xml:space="preserve"> contains information on the location of the airport. Each airport also has a unique id, so we can run queries with the same. </w:t>
-      </w:r>
-    </w:p>
-    <w:p>
-      <w:pPr>
-        <w:spacing w:after="0" w:line="240" w:lineRule="auto"/>
-        <w:rPr>
-          <w:rFonts w:ascii="Times New Roman" w:eastAsia="Times New Roman" w:hAnsi="Times New Roman" w:cs="Times New Roman"/>
-          <w:sz w:val="24"/>
-          <w:szCs w:val="24"/>
-        </w:rPr>
-      </w:pPr>
-    </w:p>
-    <w:p>
-      <w:pPr>
-        <w:spacing w:after="0" w:line="240" w:lineRule="auto"/>
-        <w:rPr>
-          <w:rFonts w:ascii="Times New Roman" w:eastAsia="Times New Roman" w:hAnsi="Times New Roman" w:cs="Times New Roman"/>
-          <w:sz w:val="24"/>
-          <w:szCs w:val="24"/>
-        </w:rPr>
-      </w:pPr>
-      <w:r>
-        <w:rPr>
-          <w:rFonts w:ascii="Times New Roman" w:eastAsia="Times New Roman" w:hAnsi="Times New Roman" w:cs="Times New Roman"/>
-          <w:sz w:val="24"/>
-          <w:szCs w:val="24"/>
-        </w:rPr>
+        <w:t xml:space="preserve">port, and contains information on the location of the airport. Each airport also has a unique id, so we can run queries with the same. </w:t>
+      </w:r>
+    </w:p>
+    <w:p>
+      <w:pPr>
+        <w:spacing w:after="0" w:line="240" w:lineRule="auto"/>
+        <w:rPr>
+          <w:rFonts w:ascii="Times New Roman" w:eastAsia="Times New Roman" w:hAnsi="Times New Roman" w:cs="Times New Roman"/>
+          <w:sz w:val="24"/>
+          <w:szCs w:val="24"/>
+        </w:rPr>
+      </w:pPr>
+    </w:p>
+    <w:p>
+      <w:pPr>
+        <w:spacing w:after="0" w:line="240" w:lineRule="auto"/>
+        <w:rPr>
+          <w:rFonts w:ascii="Times New Roman" w:eastAsia="Times New Roman" w:hAnsi="Times New Roman" w:cs="Times New Roman"/>
+          <w:sz w:val="24"/>
+          <w:szCs w:val="24"/>
+        </w:rPr>
+      </w:pPr>
+    </w:p>
+    <w:p>
+      <w:pPr>
+        <w:spacing w:after="0" w:line="240" w:lineRule="auto"/>
+        <w:rPr>
+          <w:rFonts w:ascii="Times New Roman" w:eastAsia="Times New Roman" w:hAnsi="Times New Roman" w:cs="Times New Roman"/>
+          <w:sz w:val="24"/>
+          <w:szCs w:val="24"/>
+        </w:rPr>
+      </w:pPr>
+      <w:r>
+        <w:rPr>
+          <w:rFonts w:ascii="Times New Roman" w:eastAsia="Times New Roman" w:hAnsi="Times New Roman" w:cs="Times New Roman"/>
+          <w:sz w:val="24"/>
+          <w:szCs w:val="24"/>
+        </w:rPr>
+        <w:lastRenderedPageBreak/>
         <w:t>Routes table:</w:t>
       </w:r>
     </w:p>
@@ -1569,6 +1524,108 @@
         </w:rPr>
         <w:t>, which is the id of the destination airport for the flight.</w:t>
       </w:r>
+    </w:p>
+    <w:p>
+      <w:pPr>
+        <w:spacing w:after="0" w:line="240" w:lineRule="auto"/>
+        <w:rPr>
+          <w:rFonts w:ascii="Times New Roman" w:eastAsia="Times New Roman" w:hAnsi="Times New Roman" w:cs="Times New Roman"/>
+          <w:sz w:val="24"/>
+          <w:szCs w:val="24"/>
+        </w:rPr>
+      </w:pPr>
+    </w:p>
+    <w:p>
+      <w:pPr>
+        <w:spacing w:after="0" w:line="240" w:lineRule="auto"/>
+        <w:rPr>
+          <w:rFonts w:ascii="Times New Roman" w:eastAsia="Times New Roman" w:hAnsi="Times New Roman" w:cs="Times New Roman"/>
+          <w:sz w:val="24"/>
+          <w:szCs w:val="24"/>
+        </w:rPr>
+      </w:pPr>
+      <w:r>
+        <w:rPr>
+          <w:rFonts w:ascii="Times New Roman" w:eastAsia="Times New Roman" w:hAnsi="Times New Roman" w:cs="Times New Roman"/>
+          <w:sz w:val="24"/>
+          <w:szCs w:val="24"/>
+        </w:rPr>
+        <w:t>Querying database rows in Python</w:t>
+      </w:r>
+    </w:p>
+    <w:p>
+      <w:pPr>
+        <w:spacing w:after="0" w:line="240" w:lineRule="auto"/>
+        <w:rPr>
+          <w:rFonts w:ascii="Times New Roman" w:eastAsia="Times New Roman" w:hAnsi="Times New Roman" w:cs="Times New Roman"/>
+          <w:sz w:val="24"/>
+          <w:szCs w:val="24"/>
+        </w:rPr>
+      </w:pPr>
+      <w:r>
+        <w:rPr>
+          <w:rFonts w:ascii="Times New Roman" w:eastAsia="Times New Roman" w:hAnsi="Times New Roman" w:cs="Times New Roman"/>
+          <w:sz w:val="24"/>
+          <w:szCs w:val="24"/>
+        </w:rPr>
+        <w:t xml:space="preserve">The </w:t>
+      </w:r>
+      <w:proofErr w:type="spellStart"/>
+      <w:r>
+        <w:rPr>
+          <w:rFonts w:ascii="Times New Roman" w:eastAsia="Times New Roman" w:hAnsi="Times New Roman" w:cs="Times New Roman"/>
+          <w:sz w:val="24"/>
+          <w:szCs w:val="24"/>
+        </w:rPr>
+        <w:t>read_sql_query</w:t>
+      </w:r>
+      <w:proofErr w:type="spellEnd"/>
+      <w:r>
+        <w:rPr>
+          <w:rFonts w:ascii="Times New Roman" w:eastAsia="Times New Roman" w:hAnsi="Times New Roman" w:cs="Times New Roman"/>
+          <w:sz w:val="24"/>
+          <w:szCs w:val="24"/>
+        </w:rPr>
+        <w:t xml:space="preserve"> function would read the results of a SQL query directly into a pandas </w:t>
+      </w:r>
+      <w:proofErr w:type="spellStart"/>
+      <w:r>
+        <w:rPr>
+          <w:rFonts w:ascii="Times New Roman" w:eastAsia="Times New Roman" w:hAnsi="Times New Roman" w:cs="Times New Roman"/>
+          <w:sz w:val="24"/>
+          <w:szCs w:val="24"/>
+        </w:rPr>
+        <w:t>dataframe</w:t>
+      </w:r>
+      <w:proofErr w:type="spellEnd"/>
+      <w:r>
+        <w:rPr>
+          <w:rFonts w:ascii="Times New Roman" w:eastAsia="Times New Roman" w:hAnsi="Times New Roman" w:cs="Times New Roman"/>
+          <w:sz w:val="24"/>
+          <w:szCs w:val="24"/>
+        </w:rPr>
+        <w:t xml:space="preserve">. It automatically reads in the names of the headers from the table. It creates a </w:t>
+      </w:r>
+      <w:proofErr w:type="spellStart"/>
+      <w:r>
+        <w:rPr>
+          <w:rFonts w:ascii="Times New Roman" w:eastAsia="Times New Roman" w:hAnsi="Times New Roman" w:cs="Times New Roman"/>
+          <w:sz w:val="24"/>
+          <w:szCs w:val="24"/>
+        </w:rPr>
+        <w:t>DataFrame</w:t>
+      </w:r>
+      <w:proofErr w:type="spellEnd"/>
+      <w:r>
+        <w:rPr>
+          <w:rFonts w:ascii="Times New Roman" w:eastAsia="Times New Roman" w:hAnsi="Times New Roman" w:cs="Times New Roman"/>
+          <w:sz w:val="24"/>
+          <w:szCs w:val="24"/>
+        </w:rPr>
+        <w:t xml:space="preserve">, so we can quickly explore the data. This function gives us the advantage to manipulate the columns. </w:t>
+      </w:r>
+      <w:bookmarkStart w:id="0" w:name="_GoBack"/>
+      <w:bookmarkEnd w:id="0"/>
     </w:p>
     <w:p>
       <w:pPr>

</xml_diff>